<commit_message>
Update on 01/09/2020 at  8:17
</commit_message>
<xml_diff>
--- a/Documents/Safeguarding/Bullying and Harrasment Policy.docx
+++ b/Documents/Safeguarding/Bullying and Harrasment Policy.docx
@@ -567,7 +567,7 @@
               <w:sz w:val="32"/>
               <w:szCs w:val="32"/>
             </w:rPr>
-            <w:t>Spring</w:t>
+            <w:t>Autumn</w:t>
           </w:r>
           <w:r>
             <w:rPr>
@@ -1925,7 +1925,7 @@
               <w:sz w:val="24"/>
               <w:szCs w:val="24"/>
             </w:rPr>
-            <w:t>18</w:t>
+            <w:t>31</w:t>
           </w:r>
           <w:r>
             <w:rPr>
@@ -1934,7 +1934,7 @@
               <w:szCs w:val="24"/>
               <w:vertAlign w:val="superscript"/>
             </w:rPr>
-            <w:t>th</w:t>
+            <w:t>st</w:t>
           </w:r>
           <w:r>
             <w:rPr>
@@ -1942,7 +1942,17 @@
               <w:sz w:val="24"/>
               <w:szCs w:val="24"/>
             </w:rPr>
-            <w:t xml:space="preserve"> February 2020</w:t>
+            <w:t xml:space="preserve"> August </w:t>
+          </w:r>
+          <w:bookmarkStart w:id="1" w:name="_GoBack"/>
+          <w:bookmarkEnd w:id="1"/>
+          <w:r>
+            <w:rPr>
+              <w:rFonts w:ascii="Candara" w:eastAsia="Candara" w:hAnsi="Candara" w:cs="Candara"/>
+              <w:sz w:val="24"/>
+              <w:szCs w:val="24"/>
+            </w:rPr>
+            <w:t>2020</w:t>
           </w:r>
         </w:p>
         <w:p>
@@ -35266,7 +35276,7 @@
           <w:szCs w:val="32"/>
         </w:rPr>
       </w:pPr>
-      <w:bookmarkStart w:id="1" w:name="_Hlk521253131"/>
+      <w:bookmarkStart w:id="2" w:name="_Hlk521253131"/>
       <w:r>
         <w:rPr>
           <w:rFonts w:ascii="Candara" w:hAnsi="Candara"/>
@@ -40152,7 +40162,7 @@
         <w:t>.</w:t>
       </w:r>
     </w:p>
-    <w:bookmarkEnd w:id="1"/>
+    <w:bookmarkEnd w:id="2"/>
     <w:p>
       <w:pPr>
         <w:spacing w:line="200" w:lineRule="exact"/>
@@ -47983,27 +47993,7 @@
             <w:szCs w:val="28"/>
             <w:u w:val="thick" w:color="0000FF"/>
           </w:rPr>
-          <w:t>ber</w:t>
-        </w:r>
-        <w:r>
-          <w:rPr>
-            <w:rFonts w:ascii="Candara" w:eastAsia="Arial" w:hAnsi="Candara" w:cs="Arial"/>
-            <w:color w:val="0000FF"/>
-            <w:sz w:val="28"/>
-            <w:szCs w:val="28"/>
-            <w:u w:val="thick" w:color="0000FF"/>
-          </w:rPr>
-          <w:t>b</w:t>
-        </w:r>
-        <w:r>
-          <w:rPr>
-            <w:rFonts w:ascii="Candara" w:eastAsia="Arial" w:hAnsi="Candara" w:cs="Arial"/>
-            <w:color w:val="0000FF"/>
-            <w:sz w:val="28"/>
-            <w:szCs w:val="28"/>
-            <w:u w:val="thick" w:color="0000FF"/>
-          </w:rPr>
-          <w:t>ull</w:t>
+          <w:t>berbull</w:t>
         </w:r>
         <w:r>
           <w:rPr>
@@ -48777,172 +48767,147 @@
         </w:rPr>
         <w:t>nals (</w:t>
       </w:r>
-      <w:r>
-        <w:rPr>
-          <w:rFonts w:ascii="Candara" w:hAnsi="Candara"/>
-        </w:rPr>
-        <w:fldChar w:fldCharType="begin"/>
-      </w:r>
-      <w:r>
-        <w:rPr>
-          <w:rFonts w:ascii="Candara" w:hAnsi="Candara"/>
-        </w:rPr>
-        <w:instrText xml:space="preserve"> HYPERLINK "http://www.netsmartz.org/" \h </w:instrText>
-      </w:r>
-      <w:r>
-        <w:rPr>
-          <w:rFonts w:ascii="Candara" w:hAnsi="Candara"/>
-        </w:rPr>
-        <w:fldChar w:fldCharType="separate"/>
-      </w:r>
-      <w:r>
-        <w:rPr>
-          <w:rFonts w:ascii="Candara" w:eastAsia="Arial" w:hAnsi="Candara" w:cs="Arial"/>
-          <w:color w:val="0000FF"/>
-          <w:spacing w:val="-1"/>
-          <w:sz w:val="28"/>
-          <w:szCs w:val="28"/>
-          <w:u w:val="thick" w:color="0000FF"/>
-        </w:rPr>
-        <w:t>ww</w:t>
-      </w:r>
-      <w:r>
-        <w:rPr>
-          <w:rFonts w:ascii="Candara" w:eastAsia="Arial" w:hAnsi="Candara" w:cs="Arial"/>
-          <w:color w:val="0000FF"/>
-          <w:spacing w:val="-4"/>
-          <w:sz w:val="28"/>
-          <w:szCs w:val="28"/>
-          <w:u w:val="thick" w:color="0000FF"/>
-        </w:rPr>
-        <w:t>w</w:t>
-      </w:r>
-      <w:r>
-        <w:rPr>
-          <w:rFonts w:ascii="Candara" w:eastAsia="Arial" w:hAnsi="Candara" w:cs="Arial"/>
-          <w:color w:val="0000FF"/>
-          <w:spacing w:val="1"/>
-          <w:sz w:val="28"/>
-          <w:szCs w:val="28"/>
-          <w:u w:val="thick" w:color="0000FF"/>
-        </w:rPr>
-        <w:t>.</w:t>
-      </w:r>
-      <w:r>
-        <w:rPr>
-          <w:rFonts w:ascii="Candara" w:eastAsia="Arial" w:hAnsi="Candara" w:cs="Arial"/>
-          <w:color w:val="0000FF"/>
-          <w:sz w:val="28"/>
-          <w:szCs w:val="28"/>
-          <w:u w:val="thick" w:color="0000FF"/>
-        </w:rPr>
-        <w:t>ne</w:t>
-      </w:r>
-      <w:r>
-        <w:rPr>
-          <w:rFonts w:ascii="Candara" w:eastAsia="Arial" w:hAnsi="Candara" w:cs="Arial"/>
-          <w:color w:val="0000FF"/>
-          <w:spacing w:val="1"/>
-          <w:sz w:val="28"/>
-          <w:szCs w:val="28"/>
-          <w:u w:val="thick" w:color="0000FF"/>
-        </w:rPr>
-        <w:t>ts</w:t>
-      </w:r>
-      <w:r>
-        <w:rPr>
-          <w:rFonts w:ascii="Candara" w:eastAsia="Arial" w:hAnsi="Candara" w:cs="Arial"/>
-          <w:color w:val="0000FF"/>
-          <w:spacing w:val="-1"/>
-          <w:sz w:val="28"/>
-          <w:szCs w:val="28"/>
-          <w:u w:val="thick" w:color="0000FF"/>
-        </w:rPr>
-        <w:t>m</w:t>
-      </w:r>
-      <w:r>
-        <w:rPr>
-          <w:rFonts w:ascii="Candara" w:eastAsia="Arial" w:hAnsi="Candara" w:cs="Arial"/>
-          <w:color w:val="0000FF"/>
-          <w:sz w:val="28"/>
-          <w:szCs w:val="28"/>
-          <w:u w:val="thick" w:color="0000FF"/>
-        </w:rPr>
-        <w:t>ar</w:t>
-      </w:r>
-      <w:r>
-        <w:rPr>
-          <w:rFonts w:ascii="Candara" w:eastAsia="Arial" w:hAnsi="Candara" w:cs="Arial"/>
-          <w:color w:val="0000FF"/>
-          <w:spacing w:val="-1"/>
-          <w:sz w:val="28"/>
-          <w:szCs w:val="28"/>
-          <w:u w:val="thick" w:color="0000FF"/>
-        </w:rPr>
-        <w:t>t</w:t>
-      </w:r>
-      <w:r>
-        <w:rPr>
-          <w:rFonts w:ascii="Candara" w:eastAsia="Arial" w:hAnsi="Candara" w:cs="Arial"/>
-          <w:color w:val="0000FF"/>
-          <w:spacing w:val="1"/>
-          <w:sz w:val="28"/>
-          <w:szCs w:val="28"/>
-          <w:u w:val="thick" w:color="0000FF"/>
-        </w:rPr>
-        <w:t>z.</w:t>
-      </w:r>
-      <w:r>
-        <w:rPr>
-          <w:rFonts w:ascii="Candara" w:eastAsia="Arial" w:hAnsi="Candara" w:cs="Arial"/>
-          <w:color w:val="0000FF"/>
-          <w:spacing w:val="-3"/>
-          <w:sz w:val="28"/>
-          <w:szCs w:val="28"/>
-          <w:u w:val="thick" w:color="0000FF"/>
-        </w:rPr>
-        <w:t>o</w:t>
-      </w:r>
-      <w:r>
-        <w:rPr>
-          <w:rFonts w:ascii="Candara" w:eastAsia="Arial" w:hAnsi="Candara" w:cs="Arial"/>
-          <w:color w:val="0000FF"/>
-          <w:spacing w:val="-2"/>
-          <w:sz w:val="28"/>
-          <w:szCs w:val="28"/>
-          <w:u w:val="thick" w:color="0000FF"/>
-        </w:rPr>
-        <w:t>r</w:t>
-      </w:r>
-      <w:r>
-        <w:rPr>
-          <w:rFonts w:ascii="Candara" w:eastAsia="Arial" w:hAnsi="Candara" w:cs="Arial"/>
-          <w:color w:val="0000FF"/>
-          <w:spacing w:val="2"/>
-          <w:sz w:val="28"/>
-          <w:szCs w:val="28"/>
-          <w:u w:val="thick" w:color="0000FF"/>
-        </w:rPr>
-        <w:t>g</w:t>
-      </w:r>
-      <w:r>
-        <w:rPr>
-          <w:rFonts w:ascii="Candara" w:eastAsia="Arial" w:hAnsi="Candara" w:cs="Arial"/>
-          <w:color w:val="000000"/>
-          <w:sz w:val="28"/>
-          <w:szCs w:val="28"/>
-        </w:rPr>
-        <w:t>).</w:t>
-      </w:r>
-      <w:r>
-        <w:rPr>
-          <w:rFonts w:ascii="Candara" w:eastAsia="Arial" w:hAnsi="Candara" w:cs="Arial"/>
-          <w:color w:val="000000"/>
-          <w:sz w:val="28"/>
-          <w:szCs w:val="28"/>
-        </w:rPr>
-        <w:fldChar w:fldCharType="end"/>
-      </w:r>
+      <w:hyperlink r:id="rId12">
+        <w:r>
+          <w:rPr>
+            <w:rFonts w:ascii="Candara" w:eastAsia="Arial" w:hAnsi="Candara" w:cs="Arial"/>
+            <w:color w:val="0000FF"/>
+            <w:spacing w:val="-1"/>
+            <w:sz w:val="28"/>
+            <w:szCs w:val="28"/>
+            <w:u w:val="thick" w:color="0000FF"/>
+          </w:rPr>
+          <w:t>ww</w:t>
+        </w:r>
+        <w:r>
+          <w:rPr>
+            <w:rFonts w:ascii="Candara" w:eastAsia="Arial" w:hAnsi="Candara" w:cs="Arial"/>
+            <w:color w:val="0000FF"/>
+            <w:spacing w:val="-4"/>
+            <w:sz w:val="28"/>
+            <w:szCs w:val="28"/>
+            <w:u w:val="thick" w:color="0000FF"/>
+          </w:rPr>
+          <w:t>w</w:t>
+        </w:r>
+        <w:r>
+          <w:rPr>
+            <w:rFonts w:ascii="Candara" w:eastAsia="Arial" w:hAnsi="Candara" w:cs="Arial"/>
+            <w:color w:val="0000FF"/>
+            <w:spacing w:val="1"/>
+            <w:sz w:val="28"/>
+            <w:szCs w:val="28"/>
+            <w:u w:val="thick" w:color="0000FF"/>
+          </w:rPr>
+          <w:t>.</w:t>
+        </w:r>
+        <w:r>
+          <w:rPr>
+            <w:rFonts w:ascii="Candara" w:eastAsia="Arial" w:hAnsi="Candara" w:cs="Arial"/>
+            <w:color w:val="0000FF"/>
+            <w:sz w:val="28"/>
+            <w:szCs w:val="28"/>
+            <w:u w:val="thick" w:color="0000FF"/>
+          </w:rPr>
+          <w:t>ne</w:t>
+        </w:r>
+        <w:r>
+          <w:rPr>
+            <w:rFonts w:ascii="Candara" w:eastAsia="Arial" w:hAnsi="Candara" w:cs="Arial"/>
+            <w:color w:val="0000FF"/>
+            <w:spacing w:val="1"/>
+            <w:sz w:val="28"/>
+            <w:szCs w:val="28"/>
+            <w:u w:val="thick" w:color="0000FF"/>
+          </w:rPr>
+          <w:t>ts</w:t>
+        </w:r>
+        <w:r>
+          <w:rPr>
+            <w:rFonts w:ascii="Candara" w:eastAsia="Arial" w:hAnsi="Candara" w:cs="Arial"/>
+            <w:color w:val="0000FF"/>
+            <w:spacing w:val="-1"/>
+            <w:sz w:val="28"/>
+            <w:szCs w:val="28"/>
+            <w:u w:val="thick" w:color="0000FF"/>
+          </w:rPr>
+          <w:t>m</w:t>
+        </w:r>
+        <w:r>
+          <w:rPr>
+            <w:rFonts w:ascii="Candara" w:eastAsia="Arial" w:hAnsi="Candara" w:cs="Arial"/>
+            <w:color w:val="0000FF"/>
+            <w:sz w:val="28"/>
+            <w:szCs w:val="28"/>
+            <w:u w:val="thick" w:color="0000FF"/>
+          </w:rPr>
+          <w:t>ar</w:t>
+        </w:r>
+        <w:r>
+          <w:rPr>
+            <w:rFonts w:ascii="Candara" w:eastAsia="Arial" w:hAnsi="Candara" w:cs="Arial"/>
+            <w:color w:val="0000FF"/>
+            <w:spacing w:val="-1"/>
+            <w:sz w:val="28"/>
+            <w:szCs w:val="28"/>
+            <w:u w:val="thick" w:color="0000FF"/>
+          </w:rPr>
+          <w:t>t</w:t>
+        </w:r>
+        <w:r>
+          <w:rPr>
+            <w:rFonts w:ascii="Candara" w:eastAsia="Arial" w:hAnsi="Candara" w:cs="Arial"/>
+            <w:color w:val="0000FF"/>
+            <w:spacing w:val="1"/>
+            <w:sz w:val="28"/>
+            <w:szCs w:val="28"/>
+            <w:u w:val="thick" w:color="0000FF"/>
+          </w:rPr>
+          <w:t>z.</w:t>
+        </w:r>
+        <w:r>
+          <w:rPr>
+            <w:rFonts w:ascii="Candara" w:eastAsia="Arial" w:hAnsi="Candara" w:cs="Arial"/>
+            <w:color w:val="0000FF"/>
+            <w:spacing w:val="-3"/>
+            <w:sz w:val="28"/>
+            <w:szCs w:val="28"/>
+            <w:u w:val="thick" w:color="0000FF"/>
+          </w:rPr>
+          <w:t>o</w:t>
+        </w:r>
+        <w:r>
+          <w:rPr>
+            <w:rFonts w:ascii="Candara" w:eastAsia="Arial" w:hAnsi="Candara" w:cs="Arial"/>
+            <w:color w:val="0000FF"/>
+            <w:spacing w:val="-2"/>
+            <w:sz w:val="28"/>
+            <w:szCs w:val="28"/>
+            <w:u w:val="thick" w:color="0000FF"/>
+          </w:rPr>
+          <w:t>r</w:t>
+        </w:r>
+        <w:r>
+          <w:rPr>
+            <w:rFonts w:ascii="Candara" w:eastAsia="Arial" w:hAnsi="Candara" w:cs="Arial"/>
+            <w:color w:val="0000FF"/>
+            <w:spacing w:val="2"/>
+            <w:sz w:val="28"/>
+            <w:szCs w:val="28"/>
+            <w:u w:val="thick" w:color="0000FF"/>
+          </w:rPr>
+          <w:t>g</w:t>
+        </w:r>
+        <w:r>
+          <w:rPr>
+            <w:rFonts w:ascii="Candara" w:eastAsia="Arial" w:hAnsi="Candara" w:cs="Arial"/>
+            <w:color w:val="000000"/>
+            <w:sz w:val="28"/>
+            <w:szCs w:val="28"/>
+          </w:rPr>
+          <w:t>).</w:t>
+        </w:r>
+      </w:hyperlink>
     </w:p>
     <w:p>
       <w:pPr>
@@ -49744,216 +49709,179 @@
         </w:rPr>
         <w:t xml:space="preserve"> (</w:t>
       </w:r>
-      <w:r>
-        <w:rPr>
-          <w:rFonts w:ascii="Candara" w:hAnsi="Candara"/>
-        </w:rPr>
-        <w:fldChar w:fldCharType="begin"/>
-      </w:r>
-      <w:r>
-        <w:rPr>
-          <w:rFonts w:ascii="Candara" w:hAnsi="Candara"/>
-        </w:rPr>
-        <w:instrText xml:space="preserve"> HYPERLINK "http://www.thinkuknow.co.uk/" \h </w:instrText>
-      </w:r>
-      <w:r>
-        <w:rPr>
-          <w:rFonts w:ascii="Candara" w:hAnsi="Candara"/>
-        </w:rPr>
-        <w:fldChar w:fldCharType="separate"/>
-      </w:r>
-      <w:r>
-        <w:rPr>
-          <w:rFonts w:ascii="Candara" w:eastAsia="Arial" w:hAnsi="Candara" w:cs="Arial"/>
-          <w:color w:val="0000FF"/>
-          <w:spacing w:val="-4"/>
-          <w:sz w:val="28"/>
-          <w:szCs w:val="28"/>
-          <w:u w:val="thick" w:color="0000FF"/>
-        </w:rPr>
-        <w:t>w</w:t>
-      </w:r>
-      <w:r>
-        <w:rPr>
-          <w:rFonts w:ascii="Candara" w:eastAsia="Arial" w:hAnsi="Candara" w:cs="Arial"/>
-          <w:color w:val="0000FF"/>
-          <w:spacing w:val="-1"/>
-          <w:sz w:val="28"/>
-          <w:szCs w:val="28"/>
-          <w:u w:val="thick" w:color="0000FF"/>
-        </w:rPr>
-        <w:t>w</w:t>
-      </w:r>
-      <w:r>
-        <w:rPr>
-          <w:rFonts w:ascii="Candara" w:eastAsia="Arial" w:hAnsi="Candara" w:cs="Arial"/>
-          <w:color w:val="0000FF"/>
-          <w:spacing w:val="-4"/>
-          <w:sz w:val="28"/>
-          <w:szCs w:val="28"/>
-          <w:u w:val="thick" w:color="0000FF"/>
-        </w:rPr>
-        <w:t>w</w:t>
-      </w:r>
-      <w:r>
-        <w:rPr>
-          <w:rFonts w:ascii="Candara" w:eastAsia="Arial" w:hAnsi="Candara" w:cs="Arial"/>
-          <w:color w:val="0000FF"/>
-          <w:spacing w:val="1"/>
-          <w:sz w:val="28"/>
-          <w:szCs w:val="28"/>
-          <w:u w:val="thick" w:color="0000FF"/>
-        </w:rPr>
-        <w:t>.t</w:t>
-      </w:r>
-      <w:r>
-        <w:rPr>
-          <w:rFonts w:ascii="Candara" w:eastAsia="Arial" w:hAnsi="Candara" w:cs="Arial"/>
-          <w:color w:val="0000FF"/>
-          <w:sz w:val="28"/>
-          <w:szCs w:val="28"/>
-          <w:u w:val="thick" w:color="0000FF"/>
-        </w:rPr>
-        <w:t>hin</w:t>
-      </w:r>
-      <w:r>
-        <w:rPr>
-          <w:rFonts w:ascii="Candara" w:eastAsia="Arial" w:hAnsi="Candara" w:cs="Arial"/>
-          <w:color w:val="0000FF"/>
-          <w:spacing w:val="1"/>
-          <w:sz w:val="28"/>
-          <w:szCs w:val="28"/>
-          <w:u w:val="thick" w:color="0000FF"/>
-        </w:rPr>
-        <w:t>k</w:t>
-      </w:r>
-      <w:r>
-        <w:rPr>
-          <w:rFonts w:ascii="Candara" w:eastAsia="Arial" w:hAnsi="Candara" w:cs="Arial"/>
-          <w:color w:val="0000FF"/>
-          <w:sz w:val="28"/>
-          <w:szCs w:val="28"/>
-          <w:u w:val="thick" w:color="0000FF"/>
-        </w:rPr>
-        <w:t>u</w:t>
-      </w:r>
-      <w:r>
-        <w:rPr>
-          <w:rFonts w:ascii="Candara" w:eastAsia="Arial" w:hAnsi="Candara" w:cs="Arial"/>
-          <w:color w:val="0000FF"/>
-          <w:spacing w:val="-1"/>
-          <w:sz w:val="28"/>
-          <w:szCs w:val="28"/>
-          <w:u w:val="thick" w:color="0000FF"/>
-        </w:rPr>
-        <w:t>k</w:t>
-      </w:r>
-      <w:r>
-        <w:rPr>
-          <w:rFonts w:ascii="Candara" w:eastAsia="Arial" w:hAnsi="Candara" w:cs="Arial"/>
-          <w:color w:val="0000FF"/>
-          <w:sz w:val="28"/>
-          <w:szCs w:val="28"/>
-          <w:u w:val="thick" w:color="0000FF"/>
-        </w:rPr>
-        <w:t>no</w:t>
-      </w:r>
-      <w:r>
-        <w:rPr>
-          <w:rFonts w:ascii="Candara" w:eastAsia="Arial" w:hAnsi="Candara" w:cs="Arial"/>
-          <w:color w:val="0000FF"/>
-          <w:spacing w:val="-4"/>
-          <w:sz w:val="28"/>
-          <w:szCs w:val="28"/>
-          <w:u w:val="thick" w:color="0000FF"/>
-        </w:rPr>
-        <w:t>w</w:t>
-      </w:r>
-      <w:r>
-        <w:rPr>
-          <w:rFonts w:ascii="Candara" w:eastAsia="Arial" w:hAnsi="Candara" w:cs="Arial"/>
-          <w:color w:val="0000FF"/>
-          <w:spacing w:val="1"/>
-          <w:sz w:val="28"/>
-          <w:szCs w:val="28"/>
-          <w:u w:val="thick" w:color="0000FF"/>
-        </w:rPr>
-        <w:t>.</w:t>
-      </w:r>
-      <w:r>
-        <w:rPr>
-          <w:rFonts w:ascii="Candara" w:eastAsia="Arial" w:hAnsi="Candara" w:cs="Arial"/>
-          <w:color w:val="0000FF"/>
-          <w:spacing w:val="1"/>
-          <w:sz w:val="28"/>
-          <w:szCs w:val="28"/>
-          <w:u w:val="thick" w:color="0000FF"/>
-        </w:rPr>
-        <w:t>c</w:t>
-      </w:r>
-      <w:r>
-        <w:rPr>
-          <w:rFonts w:ascii="Candara" w:eastAsia="Arial" w:hAnsi="Candara" w:cs="Arial"/>
-          <w:color w:val="0000FF"/>
-          <w:sz w:val="28"/>
-          <w:szCs w:val="28"/>
-          <w:u w:val="thick" w:color="0000FF"/>
-        </w:rPr>
-        <w:t>o</w:t>
-      </w:r>
-      <w:r>
-        <w:rPr>
-          <w:rFonts w:ascii="Candara" w:eastAsia="Arial" w:hAnsi="Candara" w:cs="Arial"/>
-          <w:color w:val="0000FF"/>
-          <w:spacing w:val="1"/>
-          <w:sz w:val="28"/>
-          <w:szCs w:val="28"/>
-          <w:u w:val="thick" w:color="0000FF"/>
-        </w:rPr>
-        <w:t>.</w:t>
-      </w:r>
-      <w:r>
-        <w:rPr>
-          <w:rFonts w:ascii="Candara" w:eastAsia="Arial" w:hAnsi="Candara" w:cs="Arial"/>
-          <w:color w:val="0000FF"/>
-          <w:spacing w:val="-3"/>
-          <w:sz w:val="28"/>
-          <w:szCs w:val="28"/>
-          <w:u w:val="thick" w:color="0000FF"/>
-        </w:rPr>
-        <w:t>u</w:t>
-      </w:r>
-      <w:r>
-        <w:rPr>
-          <w:rFonts w:ascii="Candara" w:eastAsia="Arial" w:hAnsi="Candara" w:cs="Arial"/>
-          <w:color w:val="0000FF"/>
-          <w:spacing w:val="4"/>
-          <w:sz w:val="28"/>
-          <w:szCs w:val="28"/>
-          <w:u w:val="thick" w:color="0000FF"/>
-        </w:rPr>
-        <w:t>k</w:t>
-      </w:r>
-      <w:r>
-        <w:rPr>
-          <w:rFonts w:ascii="Candara" w:eastAsia="Arial" w:hAnsi="Candara" w:cs="Arial"/>
-          <w:color w:val="000000"/>
-          <w:spacing w:val="-2"/>
-          <w:sz w:val="28"/>
-          <w:szCs w:val="28"/>
-        </w:rPr>
-        <w:t>).</w:t>
-      </w:r>
-      <w:r>
-        <w:rPr>
-          <w:rFonts w:ascii="Candara" w:eastAsia="Arial" w:hAnsi="Candara" w:cs="Arial"/>
-          <w:color w:val="000000"/>
-          <w:spacing w:val="-2"/>
-          <w:sz w:val="28"/>
-          <w:szCs w:val="28"/>
-        </w:rPr>
-        <w:fldChar w:fldCharType="end"/>
-      </w:r>
+      <w:hyperlink r:id="rId13">
+        <w:r>
+          <w:rPr>
+            <w:rFonts w:ascii="Candara" w:eastAsia="Arial" w:hAnsi="Candara" w:cs="Arial"/>
+            <w:color w:val="0000FF"/>
+            <w:spacing w:val="-4"/>
+            <w:sz w:val="28"/>
+            <w:szCs w:val="28"/>
+            <w:u w:val="thick" w:color="0000FF"/>
+          </w:rPr>
+          <w:t>w</w:t>
+        </w:r>
+        <w:r>
+          <w:rPr>
+            <w:rFonts w:ascii="Candara" w:eastAsia="Arial" w:hAnsi="Candara" w:cs="Arial"/>
+            <w:color w:val="0000FF"/>
+            <w:spacing w:val="-1"/>
+            <w:sz w:val="28"/>
+            <w:szCs w:val="28"/>
+            <w:u w:val="thick" w:color="0000FF"/>
+          </w:rPr>
+          <w:t>w</w:t>
+        </w:r>
+        <w:r>
+          <w:rPr>
+            <w:rFonts w:ascii="Candara" w:eastAsia="Arial" w:hAnsi="Candara" w:cs="Arial"/>
+            <w:color w:val="0000FF"/>
+            <w:spacing w:val="-4"/>
+            <w:sz w:val="28"/>
+            <w:szCs w:val="28"/>
+            <w:u w:val="thick" w:color="0000FF"/>
+          </w:rPr>
+          <w:t>w</w:t>
+        </w:r>
+        <w:r>
+          <w:rPr>
+            <w:rFonts w:ascii="Candara" w:eastAsia="Arial" w:hAnsi="Candara" w:cs="Arial"/>
+            <w:color w:val="0000FF"/>
+            <w:spacing w:val="1"/>
+            <w:sz w:val="28"/>
+            <w:szCs w:val="28"/>
+            <w:u w:val="thick" w:color="0000FF"/>
+          </w:rPr>
+          <w:t>.t</w:t>
+        </w:r>
+        <w:r>
+          <w:rPr>
+            <w:rFonts w:ascii="Candara" w:eastAsia="Arial" w:hAnsi="Candara" w:cs="Arial"/>
+            <w:color w:val="0000FF"/>
+            <w:sz w:val="28"/>
+            <w:szCs w:val="28"/>
+            <w:u w:val="thick" w:color="0000FF"/>
+          </w:rPr>
+          <w:t>hin</w:t>
+        </w:r>
+        <w:r>
+          <w:rPr>
+            <w:rFonts w:ascii="Candara" w:eastAsia="Arial" w:hAnsi="Candara" w:cs="Arial"/>
+            <w:color w:val="0000FF"/>
+            <w:spacing w:val="1"/>
+            <w:sz w:val="28"/>
+            <w:szCs w:val="28"/>
+            <w:u w:val="thick" w:color="0000FF"/>
+          </w:rPr>
+          <w:t>k</w:t>
+        </w:r>
+        <w:r>
+          <w:rPr>
+            <w:rFonts w:ascii="Candara" w:eastAsia="Arial" w:hAnsi="Candara" w:cs="Arial"/>
+            <w:color w:val="0000FF"/>
+            <w:sz w:val="28"/>
+            <w:szCs w:val="28"/>
+            <w:u w:val="thick" w:color="0000FF"/>
+          </w:rPr>
+          <w:t>u</w:t>
+        </w:r>
+        <w:r>
+          <w:rPr>
+            <w:rFonts w:ascii="Candara" w:eastAsia="Arial" w:hAnsi="Candara" w:cs="Arial"/>
+            <w:color w:val="0000FF"/>
+            <w:spacing w:val="-1"/>
+            <w:sz w:val="28"/>
+            <w:szCs w:val="28"/>
+            <w:u w:val="thick" w:color="0000FF"/>
+          </w:rPr>
+          <w:t>k</w:t>
+        </w:r>
+        <w:r>
+          <w:rPr>
+            <w:rFonts w:ascii="Candara" w:eastAsia="Arial" w:hAnsi="Candara" w:cs="Arial"/>
+            <w:color w:val="0000FF"/>
+            <w:sz w:val="28"/>
+            <w:szCs w:val="28"/>
+            <w:u w:val="thick" w:color="0000FF"/>
+          </w:rPr>
+          <w:t>no</w:t>
+        </w:r>
+        <w:r>
+          <w:rPr>
+            <w:rFonts w:ascii="Candara" w:eastAsia="Arial" w:hAnsi="Candara" w:cs="Arial"/>
+            <w:color w:val="0000FF"/>
+            <w:spacing w:val="-4"/>
+            <w:sz w:val="28"/>
+            <w:szCs w:val="28"/>
+            <w:u w:val="thick" w:color="0000FF"/>
+          </w:rPr>
+          <w:t>w</w:t>
+        </w:r>
+        <w:r>
+          <w:rPr>
+            <w:rFonts w:ascii="Candara" w:eastAsia="Arial" w:hAnsi="Candara" w:cs="Arial"/>
+            <w:color w:val="0000FF"/>
+            <w:spacing w:val="1"/>
+            <w:sz w:val="28"/>
+            <w:szCs w:val="28"/>
+            <w:u w:val="thick" w:color="0000FF"/>
+          </w:rPr>
+          <w:t>.c</w:t>
+        </w:r>
+        <w:r>
+          <w:rPr>
+            <w:rFonts w:ascii="Candara" w:eastAsia="Arial" w:hAnsi="Candara" w:cs="Arial"/>
+            <w:color w:val="0000FF"/>
+            <w:sz w:val="28"/>
+            <w:szCs w:val="28"/>
+            <w:u w:val="thick" w:color="0000FF"/>
+          </w:rPr>
+          <w:t>o</w:t>
+        </w:r>
+        <w:r>
+          <w:rPr>
+            <w:rFonts w:ascii="Candara" w:eastAsia="Arial" w:hAnsi="Candara" w:cs="Arial"/>
+            <w:color w:val="0000FF"/>
+            <w:spacing w:val="1"/>
+            <w:sz w:val="28"/>
+            <w:szCs w:val="28"/>
+            <w:u w:val="thick" w:color="0000FF"/>
+          </w:rPr>
+          <w:t>.</w:t>
+        </w:r>
+        <w:r>
+          <w:rPr>
+            <w:rFonts w:ascii="Candara" w:eastAsia="Arial" w:hAnsi="Candara" w:cs="Arial"/>
+            <w:color w:val="0000FF"/>
+            <w:spacing w:val="-3"/>
+            <w:sz w:val="28"/>
+            <w:szCs w:val="28"/>
+            <w:u w:val="thick" w:color="0000FF"/>
+          </w:rPr>
+          <w:t>u</w:t>
+        </w:r>
+        <w:r>
+          <w:rPr>
+            <w:rFonts w:ascii="Candara" w:eastAsia="Arial" w:hAnsi="Candara" w:cs="Arial"/>
+            <w:color w:val="0000FF"/>
+            <w:spacing w:val="4"/>
+            <w:sz w:val="28"/>
+            <w:szCs w:val="28"/>
+            <w:u w:val="thick" w:color="0000FF"/>
+          </w:rPr>
+          <w:t>k</w:t>
+        </w:r>
+        <w:r>
+          <w:rPr>
+            <w:rFonts w:ascii="Candara" w:eastAsia="Arial" w:hAnsi="Candara" w:cs="Arial"/>
+            <w:color w:val="000000"/>
+            <w:spacing w:val="-2"/>
+            <w:sz w:val="28"/>
+            <w:szCs w:val="28"/>
+          </w:rPr>
+          <w:t>).</w:t>
+        </w:r>
+      </w:hyperlink>
     </w:p>
     <w:p>
       <w:pPr>
@@ -50562,194 +50490,168 @@
         </w:rPr>
         <w:t xml:space="preserve"> (</w:t>
       </w:r>
-      <w:r>
-        <w:rPr>
-          <w:rFonts w:ascii="Candara" w:hAnsi="Candara"/>
-        </w:rPr>
-        <w:fldChar w:fldCharType="begin"/>
-      </w:r>
-      <w:r>
-        <w:rPr>
-          <w:rFonts w:ascii="Candara" w:hAnsi="Candara"/>
-        </w:rPr>
-        <w:instrText xml:space="preserve"> HYPERLINK "http://www.wiredsafety.org/" \h </w:instrText>
-      </w:r>
-      <w:r>
-        <w:rPr>
-          <w:rFonts w:ascii="Candara" w:hAnsi="Candara"/>
-        </w:rPr>
-        <w:fldChar w:fldCharType="separate"/>
-      </w:r>
-      <w:r>
-        <w:rPr>
-          <w:rFonts w:ascii="Candara" w:eastAsia="Arial" w:hAnsi="Candara" w:cs="Arial"/>
-          <w:color w:val="0000FF"/>
-          <w:spacing w:val="-1"/>
-          <w:sz w:val="28"/>
-          <w:szCs w:val="28"/>
-          <w:u w:val="thick" w:color="0000FF"/>
-        </w:rPr>
-        <w:t>ww</w:t>
-      </w:r>
-      <w:r>
-        <w:rPr>
-          <w:rFonts w:ascii="Candara" w:eastAsia="Arial" w:hAnsi="Candara" w:cs="Arial"/>
-          <w:color w:val="0000FF"/>
-          <w:spacing w:val="-4"/>
-          <w:sz w:val="28"/>
-          <w:szCs w:val="28"/>
-          <w:u w:val="thick" w:color="0000FF"/>
-        </w:rPr>
-        <w:t>w</w:t>
-      </w:r>
-      <w:r>
-        <w:rPr>
-          <w:rFonts w:ascii="Candara" w:eastAsia="Arial" w:hAnsi="Candara" w:cs="Arial"/>
-          <w:color w:val="0000FF"/>
-          <w:spacing w:val="3"/>
-          <w:sz w:val="28"/>
-          <w:szCs w:val="28"/>
-          <w:u w:val="thick" w:color="0000FF"/>
-        </w:rPr>
-        <w:t>.</w:t>
-      </w:r>
-      <w:r>
-        <w:rPr>
-          <w:rFonts w:ascii="Candara" w:eastAsia="Arial" w:hAnsi="Candara" w:cs="Arial"/>
-          <w:color w:val="0000FF"/>
-          <w:spacing w:val="-4"/>
-          <w:sz w:val="28"/>
-          <w:szCs w:val="28"/>
-          <w:u w:val="thick" w:color="0000FF"/>
-        </w:rPr>
-        <w:t>w</w:t>
-      </w:r>
-      <w:r>
-        <w:rPr>
-          <w:rFonts w:ascii="Candara" w:eastAsia="Arial" w:hAnsi="Candara" w:cs="Arial"/>
-          <w:color w:val="0000FF"/>
-          <w:sz w:val="28"/>
-          <w:szCs w:val="28"/>
-          <w:u w:val="thick" w:color="0000FF"/>
-        </w:rPr>
-        <w:t>ired</w:t>
-      </w:r>
-      <w:r>
-        <w:rPr>
-          <w:rFonts w:ascii="Candara" w:eastAsia="Arial" w:hAnsi="Candara" w:cs="Arial"/>
-          <w:color w:val="0000FF"/>
-          <w:spacing w:val="-1"/>
-          <w:sz w:val="28"/>
-          <w:szCs w:val="28"/>
-          <w:u w:val="thick" w:color="0000FF"/>
-        </w:rPr>
-        <w:t>s</w:t>
-      </w:r>
-      <w:r>
-        <w:rPr>
-          <w:rFonts w:ascii="Candara" w:eastAsia="Arial" w:hAnsi="Candara" w:cs="Arial"/>
-          <w:color w:val="0000FF"/>
-          <w:sz w:val="28"/>
-          <w:szCs w:val="28"/>
-          <w:u w:val="thick" w:color="0000FF"/>
-        </w:rPr>
-        <w:t>a</w:t>
-      </w:r>
-      <w:r>
-        <w:rPr>
-          <w:rFonts w:ascii="Candara" w:eastAsia="Arial" w:hAnsi="Candara" w:cs="Arial"/>
-          <w:color w:val="0000FF"/>
-          <w:spacing w:val="1"/>
-          <w:sz w:val="28"/>
-          <w:szCs w:val="28"/>
-          <w:u w:val="thick" w:color="0000FF"/>
-        </w:rPr>
-        <w:t>f</w:t>
-      </w:r>
-      <w:r>
-        <w:rPr>
-          <w:rFonts w:ascii="Candara" w:eastAsia="Arial" w:hAnsi="Candara" w:cs="Arial"/>
-          <w:color w:val="0000FF"/>
-          <w:sz w:val="28"/>
-          <w:szCs w:val="28"/>
-          <w:u w:val="thick" w:color="0000FF"/>
-        </w:rPr>
-        <w:t>e</w:t>
-      </w:r>
-      <w:r>
-        <w:rPr>
-          <w:rFonts w:ascii="Candara" w:eastAsia="Arial" w:hAnsi="Candara" w:cs="Arial"/>
-          <w:color w:val="0000FF"/>
-          <w:spacing w:val="1"/>
-          <w:sz w:val="28"/>
-          <w:szCs w:val="28"/>
-          <w:u w:val="thick" w:color="0000FF"/>
-        </w:rPr>
-        <w:t>t</w:t>
-      </w:r>
-      <w:r>
-        <w:rPr>
-          <w:rFonts w:ascii="Candara" w:eastAsia="Arial" w:hAnsi="Candara" w:cs="Arial"/>
-          <w:color w:val="0000FF"/>
-          <w:spacing w:val="-4"/>
-          <w:sz w:val="28"/>
-          <w:szCs w:val="28"/>
-          <w:u w:val="thick" w:color="0000FF"/>
-        </w:rPr>
-        <w:t>y</w:t>
-      </w:r>
-      <w:r>
-        <w:rPr>
-          <w:rFonts w:ascii="Candara" w:eastAsia="Arial" w:hAnsi="Candara" w:cs="Arial"/>
-          <w:color w:val="0000FF"/>
-          <w:spacing w:val="1"/>
-          <w:sz w:val="28"/>
-          <w:szCs w:val="28"/>
-          <w:u w:val="thick" w:color="0000FF"/>
-        </w:rPr>
-        <w:t>.</w:t>
-      </w:r>
-      <w:r>
-        <w:rPr>
-          <w:rFonts w:ascii="Candara" w:eastAsia="Arial" w:hAnsi="Candara" w:cs="Arial"/>
-          <w:color w:val="0000FF"/>
-          <w:sz w:val="28"/>
-          <w:szCs w:val="28"/>
-          <w:u w:val="thick" w:color="0000FF"/>
-        </w:rPr>
-        <w:t>or</w:t>
-      </w:r>
-      <w:r>
-        <w:rPr>
-          <w:rFonts w:ascii="Candara" w:eastAsia="Arial" w:hAnsi="Candara" w:cs="Arial"/>
-          <w:color w:val="0000FF"/>
-          <w:spacing w:val="1"/>
-          <w:sz w:val="28"/>
-          <w:szCs w:val="28"/>
-          <w:u w:val="thick" w:color="0000FF"/>
-        </w:rPr>
-        <w:t>g</w:t>
-      </w:r>
-      <w:r>
-        <w:rPr>
-          <w:rFonts w:ascii="Candara" w:eastAsia="Arial" w:hAnsi="Candara" w:cs="Arial"/>
-          <w:color w:val="000000"/>
-          <w:spacing w:val="-2"/>
-          <w:sz w:val="28"/>
-          <w:szCs w:val="28"/>
-        </w:rPr>
-        <w:t>).</w:t>
-      </w:r>
-      <w:r>
-        <w:rPr>
-          <w:rFonts w:ascii="Candara" w:eastAsia="Arial" w:hAnsi="Candara" w:cs="Arial"/>
-          <w:color w:val="000000"/>
-          <w:spacing w:val="-2"/>
-          <w:sz w:val="28"/>
-          <w:szCs w:val="28"/>
-        </w:rPr>
-        <w:fldChar w:fldCharType="end"/>
-      </w:r>
+      <w:hyperlink r:id="rId14">
+        <w:r>
+          <w:rPr>
+            <w:rFonts w:ascii="Candara" w:eastAsia="Arial" w:hAnsi="Candara" w:cs="Arial"/>
+            <w:color w:val="0000FF"/>
+            <w:spacing w:val="-1"/>
+            <w:sz w:val="28"/>
+            <w:szCs w:val="28"/>
+            <w:u w:val="thick" w:color="0000FF"/>
+          </w:rPr>
+          <w:t>ww</w:t>
+        </w:r>
+        <w:r>
+          <w:rPr>
+            <w:rFonts w:ascii="Candara" w:eastAsia="Arial" w:hAnsi="Candara" w:cs="Arial"/>
+            <w:color w:val="0000FF"/>
+            <w:spacing w:val="-4"/>
+            <w:sz w:val="28"/>
+            <w:szCs w:val="28"/>
+            <w:u w:val="thick" w:color="0000FF"/>
+          </w:rPr>
+          <w:t>w</w:t>
+        </w:r>
+        <w:r>
+          <w:rPr>
+            <w:rFonts w:ascii="Candara" w:eastAsia="Arial" w:hAnsi="Candara" w:cs="Arial"/>
+            <w:color w:val="0000FF"/>
+            <w:spacing w:val="3"/>
+            <w:sz w:val="28"/>
+            <w:szCs w:val="28"/>
+            <w:u w:val="thick" w:color="0000FF"/>
+          </w:rPr>
+          <w:t>.</w:t>
+        </w:r>
+        <w:r>
+          <w:rPr>
+            <w:rFonts w:ascii="Candara" w:eastAsia="Arial" w:hAnsi="Candara" w:cs="Arial"/>
+            <w:color w:val="0000FF"/>
+            <w:spacing w:val="-4"/>
+            <w:sz w:val="28"/>
+            <w:szCs w:val="28"/>
+            <w:u w:val="thick" w:color="0000FF"/>
+          </w:rPr>
+          <w:t>w</w:t>
+        </w:r>
+        <w:r>
+          <w:rPr>
+            <w:rFonts w:ascii="Candara" w:eastAsia="Arial" w:hAnsi="Candara" w:cs="Arial"/>
+            <w:color w:val="0000FF"/>
+            <w:sz w:val="28"/>
+            <w:szCs w:val="28"/>
+            <w:u w:val="thick" w:color="0000FF"/>
+          </w:rPr>
+          <w:t>ired</w:t>
+        </w:r>
+        <w:r>
+          <w:rPr>
+            <w:rFonts w:ascii="Candara" w:eastAsia="Arial" w:hAnsi="Candara" w:cs="Arial"/>
+            <w:color w:val="0000FF"/>
+            <w:spacing w:val="-1"/>
+            <w:sz w:val="28"/>
+            <w:szCs w:val="28"/>
+            <w:u w:val="thick" w:color="0000FF"/>
+          </w:rPr>
+          <w:t>s</w:t>
+        </w:r>
+        <w:r>
+          <w:rPr>
+            <w:rFonts w:ascii="Candara" w:eastAsia="Arial" w:hAnsi="Candara" w:cs="Arial"/>
+            <w:color w:val="0000FF"/>
+            <w:sz w:val="28"/>
+            <w:szCs w:val="28"/>
+            <w:u w:val="thick" w:color="0000FF"/>
+          </w:rPr>
+          <w:t>a</w:t>
+        </w:r>
+        <w:r>
+          <w:rPr>
+            <w:rFonts w:ascii="Candara" w:eastAsia="Arial" w:hAnsi="Candara" w:cs="Arial"/>
+            <w:color w:val="0000FF"/>
+            <w:spacing w:val="1"/>
+            <w:sz w:val="28"/>
+            <w:szCs w:val="28"/>
+            <w:u w:val="thick" w:color="0000FF"/>
+          </w:rPr>
+          <w:t>f</w:t>
+        </w:r>
+        <w:r>
+          <w:rPr>
+            <w:rFonts w:ascii="Candara" w:eastAsia="Arial" w:hAnsi="Candara" w:cs="Arial"/>
+            <w:color w:val="0000FF"/>
+            <w:sz w:val="28"/>
+            <w:szCs w:val="28"/>
+            <w:u w:val="thick" w:color="0000FF"/>
+          </w:rPr>
+          <w:t>e</w:t>
+        </w:r>
+        <w:r>
+          <w:rPr>
+            <w:rFonts w:ascii="Candara" w:eastAsia="Arial" w:hAnsi="Candara" w:cs="Arial"/>
+            <w:color w:val="0000FF"/>
+            <w:spacing w:val="1"/>
+            <w:sz w:val="28"/>
+            <w:szCs w:val="28"/>
+            <w:u w:val="thick" w:color="0000FF"/>
+          </w:rPr>
+          <w:t>t</w:t>
+        </w:r>
+        <w:r>
+          <w:rPr>
+            <w:rFonts w:ascii="Candara" w:eastAsia="Arial" w:hAnsi="Candara" w:cs="Arial"/>
+            <w:color w:val="0000FF"/>
+            <w:spacing w:val="-4"/>
+            <w:sz w:val="28"/>
+            <w:szCs w:val="28"/>
+            <w:u w:val="thick" w:color="0000FF"/>
+          </w:rPr>
+          <w:t>y</w:t>
+        </w:r>
+        <w:r>
+          <w:rPr>
+            <w:rFonts w:ascii="Candara" w:eastAsia="Arial" w:hAnsi="Candara" w:cs="Arial"/>
+            <w:color w:val="0000FF"/>
+            <w:spacing w:val="1"/>
+            <w:sz w:val="28"/>
+            <w:szCs w:val="28"/>
+            <w:u w:val="thick" w:color="0000FF"/>
+          </w:rPr>
+          <w:t>.</w:t>
+        </w:r>
+        <w:r>
+          <w:rPr>
+            <w:rFonts w:ascii="Candara" w:eastAsia="Arial" w:hAnsi="Candara" w:cs="Arial"/>
+            <w:color w:val="0000FF"/>
+            <w:sz w:val="28"/>
+            <w:szCs w:val="28"/>
+            <w:u w:val="thick" w:color="0000FF"/>
+          </w:rPr>
+          <w:t>or</w:t>
+        </w:r>
+        <w:r>
+          <w:rPr>
+            <w:rFonts w:ascii="Candara" w:eastAsia="Arial" w:hAnsi="Candara" w:cs="Arial"/>
+            <w:color w:val="0000FF"/>
+            <w:spacing w:val="1"/>
+            <w:sz w:val="28"/>
+            <w:szCs w:val="28"/>
+            <w:u w:val="thick" w:color="0000FF"/>
+          </w:rPr>
+          <w:t>g</w:t>
+        </w:r>
+        <w:r>
+          <w:rPr>
+            <w:rFonts w:ascii="Candara" w:eastAsia="Arial" w:hAnsi="Candara" w:cs="Arial"/>
+            <w:color w:val="000000"/>
+            <w:spacing w:val="-2"/>
+            <w:sz w:val="28"/>
+            <w:szCs w:val="28"/>
+          </w:rPr>
+          <w:t>).</w:t>
+        </w:r>
+      </w:hyperlink>
     </w:p>
     <w:p>
       <w:pPr>
@@ -51811,18 +51713,7 @@
           <w:sz w:val="28"/>
           <w:szCs w:val="28"/>
         </w:rPr>
-        <w:t>s</w:t>
-      </w:r>
-      <w:bookmarkStart w:id="2" w:name="_GoBack"/>
-      <w:bookmarkEnd w:id="2"/>
-      <w:r>
-        <w:rPr>
-          <w:rFonts w:ascii="Candara" w:eastAsia="Arial" w:hAnsi="Candara" w:cs="Arial"/>
-          <w:b/>
-          <w:sz w:val="28"/>
-          <w:szCs w:val="28"/>
-        </w:rPr>
-        <w:t>e</w:t>
+        <w:t>se</w:t>
       </w:r>
       <w:r>
         <w:rPr>
@@ -52153,7 +52044,7 @@
       </w:r>
     </w:p>
     <w:sectPr>
-      <w:headerReference w:type="default" r:id="rId12"/>
+      <w:headerReference w:type="default" r:id="rId15"/>
       <w:pgSz w:w="11920" w:h="16840"/>
       <w:pgMar w:top="1200" w:right="1680" w:bottom="278" w:left="1680" w:header="0" w:footer="0" w:gutter="0"/>
       <w:cols w:space="720"/>
@@ -53399,7 +53290,7 @@
     </w:rPrDefault>
     <w:pPrDefault/>
   </w:docDefaults>
-  <w:latentStyles w:defLockedState="0" w:defUIPriority="99" w:defSemiHidden="0" w:defUnhideWhenUsed="0" w:defQFormat="0" w:count="377">
+  <w:latentStyles w:defLockedState="0" w:defUIPriority="99" w:defSemiHidden="0" w:defUnhideWhenUsed="0" w:defQFormat="0" w:count="376">
     <w:lsdException w:name="Normal" w:uiPriority="0" w:qFormat="1"/>
     <w:lsdException w:name="heading 1" w:uiPriority="9" w:qFormat="1"/>
     <w:lsdException w:name="heading 2" w:semiHidden="1" w:uiPriority="9" w:unhideWhenUsed="1" w:qFormat="1"/>
@@ -53505,6 +53396,7 @@
     <w:lsdException w:name="HTML Sample" w:semiHidden="1" w:unhideWhenUsed="1"/>
     <w:lsdException w:name="HTML Typewriter" w:semiHidden="1" w:unhideWhenUsed="1"/>
     <w:lsdException w:name="HTML Variable" w:semiHidden="1" w:unhideWhenUsed="1"/>
+    <w:lsdException w:name="Normal Table" w:semiHidden="1" w:unhideWhenUsed="1"/>
     <w:lsdException w:name="annotation subject" w:semiHidden="1" w:unhideWhenUsed="1"/>
     <w:lsdException w:name="No List" w:semiHidden="1" w:unhideWhenUsed="1"/>
     <w:lsdException w:name="Outline List 1" w:semiHidden="1" w:unhideWhenUsed="1"/>
@@ -53550,9 +53442,11 @@
     <w:lsdException w:name="Table Subtle 1" w:semiHidden="1" w:unhideWhenUsed="1"/>
     <w:lsdException w:name="Table Subtle 2" w:semiHidden="1" w:unhideWhenUsed="1"/>
     <w:lsdException w:name="Table Web 1" w:semiHidden="1" w:unhideWhenUsed="1"/>
+    <w:lsdException w:name="Table Web 2" w:semiHidden="1" w:unhideWhenUsed="1"/>
     <w:lsdException w:name="Table Web 3" w:semiHidden="1" w:unhideWhenUsed="1"/>
     <w:lsdException w:name="Balloon Text" w:semiHidden="1" w:unhideWhenUsed="1"/>
     <w:lsdException w:name="Table Grid" w:uiPriority="59"/>
+    <w:lsdException w:name="Table Theme" w:semiHidden="1" w:unhideWhenUsed="1"/>
     <w:lsdException w:name="Placeholder Text" w:semiHidden="1"/>
     <w:lsdException w:name="No Spacing" w:uiPriority="1" w:qFormat="1"/>
     <w:lsdException w:name="Light Shading" w:uiPriority="60"/>
@@ -53773,7 +53667,6 @@
     <w:lsdException w:name="Hashtag" w:semiHidden="1" w:unhideWhenUsed="1"/>
     <w:lsdException w:name="Unresolved Mention" w:semiHidden="1" w:unhideWhenUsed="1"/>
     <w:lsdException w:name="Smart Link" w:semiHidden="1" w:unhideWhenUsed="1"/>
-    <w:lsdException w:name="Smart Link Error" w:semiHidden="1" w:unhideWhenUsed="1"/>
   </w:latentStyles>
   <w:style w:type="paragraph" w:default="1" w:styleId="Normal">
     <w:name w:val="Normal"/>

</xml_diff>